<commit_message>
Docker multi container by creating a docker network
</commit_message>
<xml_diff>
--- a/Docker/5. Building Multi-Container Applications with Docker.docx
+++ b/Docker/5. Building Multi-Container Applications with Docker.docx
@@ -374,6 +374,10 @@
     </w:p>
     <w:p>
       <w:r>
+        <w:rPr>
+          <w:noProof/>
+          <w:lang w:eastAsia="en-IN"/>
+        </w:rPr>
         <w:drawing>
           <wp:inline distT="0" distB="0" distL="0" distR="0" wp14:anchorId="2DA3AE66" wp14:editId="38AE1026">
             <wp:extent cx="5730593" cy="2124075"/>
@@ -419,6 +423,10 @@
     </w:p>
     <w:p>
       <w:r>
+        <w:rPr>
+          <w:noProof/>
+          <w:lang w:eastAsia="en-IN"/>
+        </w:rPr>
         <w:drawing>
           <wp:inline distT="0" distB="0" distL="0" distR="0" wp14:anchorId="002B0F75" wp14:editId="324D57DD">
             <wp:extent cx="5731510" cy="4155440"/>
@@ -2991,6 +2999,10 @@
     </w:p>
     <w:p>
       <w:r>
+        <w:rPr>
+          <w:noProof/>
+          <w:lang w:eastAsia="en-IN"/>
+        </w:rPr>
         <w:drawing>
           <wp:inline distT="0" distB="0" distL="0" distR="0" wp14:anchorId="026DD2CA" wp14:editId="661FD340">
             <wp:extent cx="4201111" cy="676369"/>
@@ -3051,6 +3063,10 @@
     </w:p>
     <w:p>
       <w:r>
+        <w:rPr>
+          <w:noProof/>
+          <w:lang w:eastAsia="en-IN"/>
+        </w:rPr>
         <w:drawing>
           <wp:inline distT="0" distB="0" distL="0" distR="0" wp14:anchorId="1FD2EC51" wp14:editId="2A47DAA2">
             <wp:extent cx="5731510" cy="1776730"/>
@@ -3090,6 +3106,10 @@
     </w:p>
     <w:p>
       <w:r>
+        <w:rPr>
+          <w:noProof/>
+          <w:lang w:eastAsia="en-IN"/>
+        </w:rPr>
         <w:drawing>
           <wp:inline distT="0" distB="0" distL="0" distR="0" wp14:anchorId="53AE132D" wp14:editId="7A58D586">
             <wp:extent cx="5731510" cy="2852420"/>
@@ -3193,6 +3213,10 @@
     </w:p>
     <w:p>
       <w:r>
+        <w:rPr>
+          <w:noProof/>
+          <w:lang w:eastAsia="en-IN"/>
+        </w:rPr>
         <w:drawing>
           <wp:inline distT="0" distB="0" distL="0" distR="0" wp14:anchorId="4455DFB3" wp14:editId="5006C913">
             <wp:extent cx="5731510" cy="1548765"/>
@@ -3237,6 +3261,10 @@
     </w:p>
     <w:p>
       <w:r>
+        <w:rPr>
+          <w:noProof/>
+          <w:lang w:eastAsia="en-IN"/>
+        </w:rPr>
         <w:drawing>
           <wp:inline distT="0" distB="0" distL="0" distR="0" wp14:anchorId="7FB2D2C8" wp14:editId="0C280E4E">
             <wp:extent cx="5731510" cy="2242185"/>
@@ -3305,6 +3333,10 @@
     </w:p>
     <w:p>
       <w:r>
+        <w:rPr>
+          <w:noProof/>
+          <w:lang w:eastAsia="en-IN"/>
+        </w:rPr>
         <w:drawing>
           <wp:inline distT="0" distB="0" distL="0" distR="0" wp14:anchorId="7BB23015" wp14:editId="5E913BC6">
             <wp:extent cx="5731510" cy="2319338"/>
@@ -3344,6 +3376,10 @@
     </w:p>
     <w:p>
       <w:r>
+        <w:rPr>
+          <w:noProof/>
+          <w:lang w:eastAsia="en-IN"/>
+        </w:rPr>
         <w:lastRenderedPageBreak/>
         <w:drawing>
           <wp:inline distT="0" distB="0" distL="0" distR="0" wp14:anchorId="4285FD54" wp14:editId="4A6337A6">
@@ -3384,6 +3420,10 @@
     </w:p>
     <w:p>
       <w:r>
+        <w:rPr>
+          <w:noProof/>
+          <w:lang w:eastAsia="en-IN"/>
+        </w:rPr>
         <w:drawing>
           <wp:inline distT="0" distB="0" distL="0" distR="0" wp14:anchorId="258626E0" wp14:editId="477E90C0">
             <wp:extent cx="5731510" cy="701675"/>
@@ -3423,11 +3463,56 @@
     </w:p>
     <w:p>
       <w:r>
+        <w:t>As I had used “</w:t>
+      </w:r>
+      <w:proofErr w:type="spellStart"/>
+      <w:r>
+        <w:t>host.docker.internal</w:t>
+      </w:r>
+      <w:proofErr w:type="spellEnd"/>
+      <w:r>
+        <w:t xml:space="preserve">”, it got connected to </w:t>
+      </w:r>
+      <w:proofErr w:type="spellStart"/>
+      <w:r>
+        <w:t>mongodb</w:t>
+      </w:r>
+      <w:proofErr w:type="spellEnd"/>
+      <w:r>
+        <w:t xml:space="preserve"> on my localhost. If you want to connect to the </w:t>
+      </w:r>
+      <w:proofErr w:type="spellStart"/>
+      <w:r>
+        <w:t>mongodb</w:t>
+      </w:r>
+      <w:proofErr w:type="spellEnd"/>
+      <w:r>
+        <w:t xml:space="preserve"> on container, you need to replace the IP of the </w:t>
+      </w:r>
+      <w:proofErr w:type="spellStart"/>
+      <w:r>
+        <w:t>mongoDB</w:t>
+      </w:r>
+      <w:proofErr w:type="spellEnd"/>
+      <w:r>
+        <w:t xml:space="preserve"> container by using the command docker container inspect </w:t>
+      </w:r>
+      <w:proofErr w:type="spellStart"/>
+      <w:r>
+        <w:t>mongodb</w:t>
+      </w:r>
+      <w:proofErr w:type="spellEnd"/>
+      <w:r>
+        <w:t>.</w:t>
+      </w:r>
+    </w:p>
+    <w:p>
+      <w:r>
         <w:drawing>
-          <wp:inline distT="0" distB="0" distL="0" distR="0" wp14:anchorId="31169715" wp14:editId="1F5CC17F">
-            <wp:extent cx="5731510" cy="742315"/>
-            <wp:effectExtent l="0" t="0" r="2540" b="635"/>
-            <wp:docPr id="35" name="Picture 35"/>
+          <wp:inline distT="0" distB="0" distL="0" distR="0" wp14:anchorId="2A7E2F5B" wp14:editId="698AB89A">
+            <wp:extent cx="5731510" cy="2002790"/>
+            <wp:effectExtent l="0" t="0" r="2540" b="0"/>
+            <wp:docPr id="22" name="Picture 22"/>
             <wp:cNvGraphicFramePr>
               <a:graphicFrameLocks xmlns:a="http://schemas.openxmlformats.org/drawingml/2006/main" noChangeAspect="1"/>
             </wp:cNvGraphicFramePr>
@@ -3447,7 +3532,7 @@
                   <pic:spPr>
                     <a:xfrm>
                       <a:off x="0" y="0"/>
-                      <a:ext cx="5731510" cy="742315"/>
+                      <a:ext cx="5731510" cy="2002790"/>
                     </a:xfrm>
                     <a:prstGeom prst="rect">
                       <a:avLst/>
@@ -3462,24 +3547,11 @@
     </w:p>
     <w:p>
       <w:r>
-        <w:t xml:space="preserve">As we have front end server REACT to communicate to this backend </w:t>
-      </w:r>
-      <w:proofErr w:type="spellStart"/>
-      <w:r>
-        <w:t>nodejs</w:t>
-      </w:r>
-      <w:proofErr w:type="spellEnd"/>
-      <w:r>
-        <w:t>, it is always suggestible to publish the port.</w:t>
-      </w:r>
-    </w:p>
-    <w:p>
-      <w:r>
         <w:drawing>
-          <wp:inline distT="0" distB="0" distL="0" distR="0" wp14:anchorId="14D714F0" wp14:editId="4D33B82A">
-            <wp:extent cx="5249008" cy="876422"/>
-            <wp:effectExtent l="0" t="0" r="8890" b="0"/>
-            <wp:docPr id="36" name="Picture 36"/>
+          <wp:inline distT="0" distB="0" distL="0" distR="0" wp14:anchorId="0E6BC36C" wp14:editId="3B9FF998">
+            <wp:extent cx="5731510" cy="600710"/>
+            <wp:effectExtent l="0" t="0" r="2540" b="8890"/>
+            <wp:docPr id="30" name="Picture 30"/>
             <wp:cNvGraphicFramePr>
               <a:graphicFrameLocks xmlns:a="http://schemas.openxmlformats.org/drawingml/2006/main" noChangeAspect="1"/>
             </wp:cNvGraphicFramePr>
@@ -3499,7 +3571,7 @@
                   <pic:spPr>
                     <a:xfrm>
                       <a:off x="0" y="0"/>
-                      <a:ext cx="5249008" cy="876422"/>
+                      <a:ext cx="5731510" cy="600710"/>
                     </a:xfrm>
                     <a:prstGeom prst="rect">
                       <a:avLst/>
@@ -3514,11 +3586,15 @@
     </w:p>
     <w:p>
       <w:r>
+        <w:rPr>
+          <w:noProof/>
+          <w:lang w:eastAsia="en-IN"/>
+        </w:rPr>
         <w:drawing>
-          <wp:inline distT="0" distB="0" distL="0" distR="0" wp14:anchorId="32FF79F0" wp14:editId="10DD80B0">
-            <wp:extent cx="5731510" cy="722630"/>
-            <wp:effectExtent l="0" t="0" r="2540" b="1270"/>
-            <wp:docPr id="37" name="Picture 37"/>
+          <wp:inline distT="0" distB="0" distL="0" distR="0" wp14:anchorId="31169715" wp14:editId="1F5CC17F">
+            <wp:extent cx="5731510" cy="742315"/>
+            <wp:effectExtent l="0" t="0" r="2540" b="635"/>
+            <wp:docPr id="35" name="Picture 35"/>
             <wp:cNvGraphicFramePr>
               <a:graphicFrameLocks xmlns:a="http://schemas.openxmlformats.org/drawingml/2006/main" noChangeAspect="1"/>
             </wp:cNvGraphicFramePr>
@@ -3538,7 +3614,7 @@
                   <pic:spPr>
                     <a:xfrm>
                       <a:off x="0" y="0"/>
-                      <a:ext cx="5731510" cy="722630"/>
+                      <a:ext cx="5731510" cy="742315"/>
                     </a:xfrm>
                     <a:prstGeom prst="rect">
                       <a:avLst/>
@@ -3552,133 +3628,64 @@
       </w:r>
     </w:p>
     <w:p>
-      <w:pPr>
-        <w:pStyle w:val="Heading2"/>
-      </w:pPr>
+      <w:r>
+        <w:t xml:space="preserve">As we have front end server REACT to communicate to this backend </w:t>
+      </w:r>
       <w:proofErr w:type="spellStart"/>
       <w:r>
-        <w:t>Dockerizing</w:t>
+        <w:t>nodejs</w:t>
       </w:r>
       <w:proofErr w:type="spellEnd"/>
       <w:r>
-        <w:t xml:space="preserve"> React container </w:t>
-      </w:r>
-    </w:p>
-    <w:p>
-      <w:r>
-        <w:t xml:space="preserve">We need to write the customized </w:t>
-      </w:r>
-      <w:proofErr w:type="spellStart"/>
-      <w:r>
-        <w:t>Dockerfile</w:t>
-      </w:r>
-      <w:proofErr w:type="spellEnd"/>
-      <w:r>
-        <w:t xml:space="preserve"> for this frontend server also. This frontend server also depends Node Application, it’s not fully </w:t>
-      </w:r>
-      <w:proofErr w:type="spellStart"/>
-      <w:r>
-        <w:t>nodeJS</w:t>
-      </w:r>
-      <w:proofErr w:type="spellEnd"/>
-      <w:r>
-        <w:t xml:space="preserve"> code, but it will depends on it. So we need to custom </w:t>
-      </w:r>
-      <w:proofErr w:type="spellStart"/>
-      <w:r>
-        <w:t>NodeJS</w:t>
-      </w:r>
-      <w:proofErr w:type="spellEnd"/>
-      <w:r>
-        <w:t xml:space="preserve"> image by writing our instructions to it.</w:t>
-      </w:r>
-    </w:p>
-    <w:p>
-      <w:r>
-        <w:drawing>
-          <wp:inline distT="0" distB="0" distL="0" distR="0" wp14:anchorId="2E4DFC9A" wp14:editId="06FFE7E7">
-            <wp:extent cx="5731510" cy="1531620"/>
-            <wp:effectExtent l="0" t="0" r="2540" b="0"/>
-            <wp:docPr id="38" name="Picture 38"/>
-            <wp:cNvGraphicFramePr>
-              <a:graphicFrameLocks xmlns:a="http://schemas.openxmlformats.org/drawingml/2006/main" noChangeAspect="1"/>
-            </wp:cNvGraphicFramePr>
-            <a:graphic xmlns:a="http://schemas.openxmlformats.org/drawingml/2006/main">
-              <a:graphicData uri="http://schemas.openxmlformats.org/drawingml/2006/picture">
-                <pic:pic xmlns:pic="http://schemas.openxmlformats.org/drawingml/2006/picture">
-                  <pic:nvPicPr>
-                    <pic:cNvPr id="1" name=""/>
-                    <pic:cNvPicPr/>
-                  </pic:nvPicPr>
-                  <pic:blipFill>
-                    <a:blip r:embed="rId20"/>
-                    <a:stretch>
-                      <a:fillRect/>
-                    </a:stretch>
-                  </pic:blipFill>
-                  <pic:spPr>
-                    <a:xfrm>
-                      <a:off x="0" y="0"/>
-                      <a:ext cx="5731510" cy="1531620"/>
-                    </a:xfrm>
-                    <a:prstGeom prst="rect">
-                      <a:avLst/>
-                    </a:prstGeom>
-                  </pic:spPr>
-                </pic:pic>
-              </a:graphicData>
-            </a:graphic>
-          </wp:inline>
-        </w:drawing>
-      </w:r>
-    </w:p>
-    <w:p>
-      <w:r>
+        <w:t>, it is always suggestible to publish the port.</w:t>
+      </w:r>
+    </w:p>
+    <w:p>
+      <w:r>
+        <w:t>Note: If you want to communicate with the services on the containers, I mean not to a localhost or outside world you don’t need to publish the port.</w:t>
+      </w:r>
+    </w:p>
+    <w:p>
+      <w:r>
+        <w:object w:dxaOrig="12960" w:dyaOrig="1185">
+          <v:shapetype id="_x0000_t75" coordsize="21600,21600" o:spt="75" o:preferrelative="t" path="m@4@5l@4@11@9@11@9@5xe" filled="f" stroked="f">
+            <v:stroke joinstyle="miter"/>
+            <v:formulas>
+              <v:f eqn="if lineDrawn pixelLineWidth 0"/>
+              <v:f eqn="sum @0 1 0"/>
+              <v:f eqn="sum 0 0 @1"/>
+              <v:f eqn="prod @2 1 2"/>
+              <v:f eqn="prod @3 21600 pixelWidth"/>
+              <v:f eqn="prod @3 21600 pixelHeight"/>
+              <v:f eqn="sum @0 0 1"/>
+              <v:f eqn="prod @6 1 2"/>
+              <v:f eqn="prod @7 21600 pixelWidth"/>
+              <v:f eqn="sum @8 21600 0"/>
+              <v:f eqn="prod @7 21600 pixelHeight"/>
+              <v:f eqn="sum @10 21600 0"/>
+            </v:formulas>
+            <v:path o:extrusionok="f" gradientshapeok="t" o:connecttype="rect"/>
+            <o:lock v:ext="edit" aspectratio="t"/>
+          </v:shapetype>
+          <v:shape id="_x0000_i1025" type="#_x0000_t75" style="width:451.15pt;height:41.25pt" o:ole="">
+            <v:imagedata r:id="rId20" o:title=""/>
+          </v:shape>
+          <o:OLEObject Type="Embed" ProgID="Paint.Picture" ShapeID="_x0000_i1025" DrawAspect="Content" ObjectID="_1706725797" r:id="rId21"/>
+        </w:object>
+      </w:r>
+    </w:p>
+    <w:p>
+      <w:r>
+        <w:rPr>
+          <w:noProof/>
+          <w:lang w:eastAsia="en-IN"/>
+        </w:rPr>
         <w:lastRenderedPageBreak/>
         <w:drawing>
-          <wp:inline distT="0" distB="0" distL="0" distR="0" wp14:anchorId="55110A82" wp14:editId="57EC2B2C">
-            <wp:extent cx="5731510" cy="1687195"/>
-            <wp:effectExtent l="0" t="0" r="2540" b="8255"/>
-            <wp:docPr id="43" name="Picture 43"/>
-            <wp:cNvGraphicFramePr>
-              <a:graphicFrameLocks xmlns:a="http://schemas.openxmlformats.org/drawingml/2006/main" noChangeAspect="1"/>
-            </wp:cNvGraphicFramePr>
-            <a:graphic xmlns:a="http://schemas.openxmlformats.org/drawingml/2006/main">
-              <a:graphicData uri="http://schemas.openxmlformats.org/drawingml/2006/picture">
-                <pic:pic xmlns:pic="http://schemas.openxmlformats.org/drawingml/2006/picture">
-                  <pic:nvPicPr>
-                    <pic:cNvPr id="1" name=""/>
-                    <pic:cNvPicPr/>
-                  </pic:nvPicPr>
-                  <pic:blipFill>
-                    <a:blip r:embed="rId21"/>
-                    <a:stretch>
-                      <a:fillRect/>
-                    </a:stretch>
-                  </pic:blipFill>
-                  <pic:spPr>
-                    <a:xfrm>
-                      <a:off x="0" y="0"/>
-                      <a:ext cx="5731510" cy="1687195"/>
-                    </a:xfrm>
-                    <a:prstGeom prst="rect">
-                      <a:avLst/>
-                    </a:prstGeom>
-                  </pic:spPr>
-                </pic:pic>
-              </a:graphicData>
-            </a:graphic>
-          </wp:inline>
-        </w:drawing>
-      </w:r>
-    </w:p>
-    <w:p>
-      <w:r>
-        <w:drawing>
-          <wp:inline distT="0" distB="0" distL="0" distR="0" wp14:anchorId="27F18343" wp14:editId="569ECF68">
-            <wp:extent cx="5731510" cy="833755"/>
-            <wp:effectExtent l="0" t="0" r="2540" b="4445"/>
-            <wp:docPr id="44" name="Picture 44"/>
+          <wp:inline distT="0" distB="0" distL="0" distR="0" wp14:anchorId="14D714F0" wp14:editId="4D33B82A">
+            <wp:extent cx="5249008" cy="876422"/>
+            <wp:effectExtent l="0" t="0" r="8890" b="0"/>
+            <wp:docPr id="36" name="Picture 36"/>
             <wp:cNvGraphicFramePr>
               <a:graphicFrameLocks xmlns:a="http://schemas.openxmlformats.org/drawingml/2006/main" noChangeAspect="1"/>
             </wp:cNvGraphicFramePr>
@@ -3698,7 +3705,7 @@
                   <pic:spPr>
                     <a:xfrm>
                       <a:off x="0" y="0"/>
-                      <a:ext cx="5731510" cy="833755"/>
+                      <a:ext cx="5249008" cy="876422"/>
                     </a:xfrm>
                     <a:prstGeom prst="rect">
                       <a:avLst/>
@@ -3713,11 +3720,15 @@
     </w:p>
     <w:p>
       <w:r>
+        <w:rPr>
+          <w:noProof/>
+          <w:lang w:eastAsia="en-IN"/>
+        </w:rPr>
         <w:drawing>
-          <wp:inline distT="0" distB="0" distL="0" distR="0" wp14:anchorId="57C03DDE" wp14:editId="74E42086">
-            <wp:extent cx="5731510" cy="683260"/>
-            <wp:effectExtent l="0" t="0" r="2540" b="2540"/>
-            <wp:docPr id="45" name="Picture 45"/>
+          <wp:inline distT="0" distB="0" distL="0" distR="0" wp14:anchorId="32FF79F0" wp14:editId="10DD80B0">
+            <wp:extent cx="5731510" cy="722630"/>
+            <wp:effectExtent l="0" t="0" r="2540" b="1270"/>
+            <wp:docPr id="37" name="Picture 37"/>
             <wp:cNvGraphicFramePr>
               <a:graphicFrameLocks xmlns:a="http://schemas.openxmlformats.org/drawingml/2006/main" noChangeAspect="1"/>
             </wp:cNvGraphicFramePr>
@@ -3737,7 +3748,7 @@
                   <pic:spPr>
                     <a:xfrm>
                       <a:off x="0" y="0"/>
-                      <a:ext cx="5731510" cy="683260"/>
+                      <a:ext cx="5731510" cy="722630"/>
                     </a:xfrm>
                     <a:prstGeom prst="rect">
                       <a:avLst/>
@@ -3751,17 +3762,58 @@
       </w:r>
     </w:p>
     <w:p>
-      <w:r>
-        <w:t>But when I browse this application, it’s not running. Something seems to be wrong here.</w:t>
-      </w:r>
-    </w:p>
-    <w:p>
-      <w:r>
+      <w:pPr>
+        <w:pStyle w:val="Heading2"/>
+      </w:pPr>
+      <w:proofErr w:type="spellStart"/>
+      <w:r>
+        <w:t>Dockerizing</w:t>
+      </w:r>
+      <w:proofErr w:type="spellEnd"/>
+      <w:r>
+        <w:t xml:space="preserve"> React container </w:t>
+      </w:r>
+    </w:p>
+    <w:p>
+      <w:r>
+        <w:t xml:space="preserve">We need to write the customized </w:t>
+      </w:r>
+      <w:proofErr w:type="spellStart"/>
+      <w:r>
+        <w:t>Dockerfile</w:t>
+      </w:r>
+      <w:proofErr w:type="spellEnd"/>
+      <w:r>
+        <w:t xml:space="preserve"> for this frontend server also. This frontend server also depends Node Application, it’s not fully </w:t>
+      </w:r>
+      <w:proofErr w:type="spellStart"/>
+      <w:r>
+        <w:t>nodeJS</w:t>
+      </w:r>
+      <w:proofErr w:type="spellEnd"/>
+      <w:r>
+        <w:t xml:space="preserve"> code, but it will depends on it. So we need to custom </w:t>
+      </w:r>
+      <w:proofErr w:type="spellStart"/>
+      <w:r>
+        <w:t>NodeJS</w:t>
+      </w:r>
+      <w:proofErr w:type="spellEnd"/>
+      <w:r>
+        <w:t xml:space="preserve"> image by writing our instructions to it.</w:t>
+      </w:r>
+    </w:p>
+    <w:p>
+      <w:r>
+        <w:rPr>
+          <w:noProof/>
+          <w:lang w:eastAsia="en-IN"/>
+        </w:rPr>
         <w:drawing>
-          <wp:inline distT="0" distB="0" distL="0" distR="0" wp14:anchorId="6D978403" wp14:editId="535A12F3">
-            <wp:extent cx="5731510" cy="2882265"/>
+          <wp:inline distT="0" distB="0" distL="0" distR="0" wp14:anchorId="2E4DFC9A" wp14:editId="06FFE7E7">
+            <wp:extent cx="5731510" cy="1531620"/>
             <wp:effectExtent l="0" t="0" r="2540" b="0"/>
-            <wp:docPr id="41" name="Picture 41"/>
+            <wp:docPr id="38" name="Picture 38"/>
             <wp:cNvGraphicFramePr>
               <a:graphicFrameLocks xmlns:a="http://schemas.openxmlformats.org/drawingml/2006/main" noChangeAspect="1"/>
             </wp:cNvGraphicFramePr>
@@ -3781,7 +3833,7 @@
                   <pic:spPr>
                     <a:xfrm>
                       <a:off x="0" y="0"/>
-                      <a:ext cx="5731510" cy="2882265"/>
+                      <a:ext cx="5731510" cy="1531620"/>
                     </a:xfrm>
                     <a:prstGeom prst="rect">
                       <a:avLst/>
@@ -3796,39 +3848,15 @@
     </w:p>
     <w:p>
       <w:r>
-        <w:t>It’s because we had designed the REACT application to run interactive mode, which means always someone need to enter it. So we need to run the container in interactive mode by using the option</w:t>
-      </w:r>
-      <w:r>
-        <w:t xml:space="preserve">  </w:t>
-      </w:r>
-      <w:r>
-        <w:t xml:space="preserve"> -it</w:t>
-      </w:r>
-      <w:r>
-        <w:t xml:space="preserve">. The react project is setup if it doesn’t receive any input it will automatically </w:t>
-      </w:r>
-      <w:proofErr w:type="spellStart"/>
-      <w:r>
-        <w:t>shutdown</w:t>
-      </w:r>
-      <w:proofErr w:type="spellEnd"/>
-      <w:r>
-        <w:t>.</w:t>
-      </w:r>
-    </w:p>
-    <w:p/>
-    <w:p>
-      <w:r>
-        <w:t>When I tried to start with the option with –it I got the below error.</w:t>
-      </w:r>
-    </w:p>
-    <w:p>
-      <w:r>
+        <w:rPr>
+          <w:noProof/>
+          <w:lang w:eastAsia="en-IN"/>
+        </w:rPr>
         <w:drawing>
-          <wp:inline distT="0" distB="0" distL="0" distR="0" wp14:anchorId="3DE72AE4" wp14:editId="56E386BA">
-            <wp:extent cx="5731510" cy="327025"/>
-            <wp:effectExtent l="0" t="0" r="2540" b="0"/>
-            <wp:docPr id="47" name="Picture 47"/>
+          <wp:inline distT="0" distB="0" distL="0" distR="0" wp14:anchorId="55110A82" wp14:editId="57EC2B2C">
+            <wp:extent cx="5731510" cy="1687195"/>
+            <wp:effectExtent l="0" t="0" r="2540" b="8255"/>
+            <wp:docPr id="43" name="Picture 43"/>
             <wp:cNvGraphicFramePr>
               <a:graphicFrameLocks xmlns:a="http://schemas.openxmlformats.org/drawingml/2006/main" noChangeAspect="1"/>
             </wp:cNvGraphicFramePr>
@@ -3848,7 +3876,7 @@
                   <pic:spPr>
                     <a:xfrm>
                       <a:off x="0" y="0"/>
-                      <a:ext cx="5731510" cy="327025"/>
+                      <a:ext cx="5731510" cy="1687195"/>
                     </a:xfrm>
                     <a:prstGeom prst="rect">
                       <a:avLst/>
@@ -3863,12 +3891,15 @@
     </w:p>
     <w:p>
       <w:r>
-        <w:lastRenderedPageBreak/>
+        <w:rPr>
+          <w:noProof/>
+          <w:lang w:eastAsia="en-IN"/>
+        </w:rPr>
         <w:drawing>
-          <wp:inline distT="0" distB="0" distL="0" distR="0" wp14:anchorId="2E8FDFE4" wp14:editId="2A7EC134">
-            <wp:extent cx="5731510" cy="2750185"/>
-            <wp:effectExtent l="0" t="0" r="2540" b="0"/>
-            <wp:docPr id="46" name="Picture 46"/>
+          <wp:inline distT="0" distB="0" distL="0" distR="0" wp14:anchorId="27F18343" wp14:editId="569ECF68">
+            <wp:extent cx="5731510" cy="833755"/>
+            <wp:effectExtent l="0" t="0" r="2540" b="4445"/>
+            <wp:docPr id="44" name="Picture 44"/>
             <wp:cNvGraphicFramePr>
               <a:graphicFrameLocks xmlns:a="http://schemas.openxmlformats.org/drawingml/2006/main" noChangeAspect="1"/>
             </wp:cNvGraphicFramePr>
@@ -3888,7 +3919,7 @@
                   <pic:spPr>
                     <a:xfrm>
                       <a:off x="0" y="0"/>
-                      <a:ext cx="5731510" cy="2750185"/>
+                      <a:ext cx="5731510" cy="833755"/>
                     </a:xfrm>
                     <a:prstGeom prst="rect">
                       <a:avLst/>
@@ -3903,16 +3934,15 @@
     </w:p>
     <w:p>
       <w:r>
-        <w:t>This bug is occurring on Node 17.4 version, so I am lowering the version to 16.13.1 as shown below.</w:t>
-      </w:r>
-    </w:p>
-    <w:p>
-      <w:r>
+        <w:rPr>
+          <w:noProof/>
+          <w:lang w:eastAsia="en-IN"/>
+        </w:rPr>
         <w:drawing>
-          <wp:inline distT="0" distB="0" distL="0" distR="0" wp14:anchorId="36C028D6" wp14:editId="605749EF">
-            <wp:extent cx="5731510" cy="1395730"/>
-            <wp:effectExtent l="0" t="0" r="2540" b="0"/>
-            <wp:docPr id="48" name="Picture 48"/>
+          <wp:inline distT="0" distB="0" distL="0" distR="0" wp14:anchorId="57C03DDE" wp14:editId="74E42086">
+            <wp:extent cx="5731510" cy="683260"/>
+            <wp:effectExtent l="0" t="0" r="2540" b="2540"/>
+            <wp:docPr id="45" name="Picture 45"/>
             <wp:cNvGraphicFramePr>
               <a:graphicFrameLocks xmlns:a="http://schemas.openxmlformats.org/drawingml/2006/main" noChangeAspect="1"/>
             </wp:cNvGraphicFramePr>
@@ -3932,7 +3962,7 @@
                   <pic:spPr>
                     <a:xfrm>
                       <a:off x="0" y="0"/>
-                      <a:ext cx="5731510" cy="1395730"/>
+                      <a:ext cx="5731510" cy="683260"/>
                     </a:xfrm>
                     <a:prstGeom prst="rect">
                       <a:avLst/>
@@ -3947,11 +3977,21 @@
     </w:p>
     <w:p>
       <w:r>
+        <w:t>But when I browse this application, it’s not running. Something seems to be wrong here.</w:t>
+      </w:r>
+    </w:p>
+    <w:p>
+      <w:r>
+        <w:rPr>
+          <w:noProof/>
+          <w:lang w:eastAsia="en-IN"/>
+        </w:rPr>
+        <w:lastRenderedPageBreak/>
         <w:drawing>
-          <wp:inline distT="0" distB="0" distL="0" distR="0" wp14:anchorId="3117C616" wp14:editId="5DC7D37A">
-            <wp:extent cx="5731510" cy="3008630"/>
-            <wp:effectExtent l="0" t="0" r="2540" b="1270"/>
-            <wp:docPr id="49" name="Picture 49"/>
+          <wp:inline distT="0" distB="0" distL="0" distR="0" wp14:anchorId="6D978403" wp14:editId="535A12F3">
+            <wp:extent cx="5731510" cy="2882265"/>
+            <wp:effectExtent l="0" t="0" r="2540" b="0"/>
+            <wp:docPr id="41" name="Picture 41"/>
             <wp:cNvGraphicFramePr>
               <a:graphicFrameLocks xmlns:a="http://schemas.openxmlformats.org/drawingml/2006/main" noChangeAspect="1"/>
             </wp:cNvGraphicFramePr>
@@ -3971,7 +4011,7 @@
                   <pic:spPr>
                     <a:xfrm>
                       <a:off x="0" y="0"/>
-                      <a:ext cx="5731510" cy="3008630"/>
+                      <a:ext cx="5731510" cy="2882265"/>
                     </a:xfrm>
                     <a:prstGeom prst="rect">
                       <a:avLst/>
@@ -3986,11 +4026,43 @@
     </w:p>
     <w:p>
       <w:r>
+        <w:t>It’s because we had designed the REACT application to run interactive mode, which means always someone need to enter it. So we need to run the container in interactive mode by using the option</w:t>
+      </w:r>
+      <w:r>
+        <w:t xml:space="preserve">  </w:t>
+      </w:r>
+      <w:r>
+        <w:t xml:space="preserve"> -it</w:t>
+      </w:r>
+      <w:r>
+        <w:t xml:space="preserve">. The react project is setup if it doesn’t receive any input it will automatically </w:t>
+      </w:r>
+      <w:proofErr w:type="spellStart"/>
+      <w:r>
+        <w:t>shutdown</w:t>
+      </w:r>
+      <w:proofErr w:type="spellEnd"/>
+      <w:r>
+        <w:t>.</w:t>
+      </w:r>
+    </w:p>
+    <w:p/>
+    <w:p>
+      <w:r>
+        <w:t>When I tried to start with the option with –it I got the below error.</w:t>
+      </w:r>
+    </w:p>
+    <w:p>
+      <w:r>
+        <w:rPr>
+          <w:noProof/>
+          <w:lang w:eastAsia="en-IN"/>
+        </w:rPr>
         <w:drawing>
-          <wp:inline distT="0" distB="0" distL="0" distR="0" wp14:anchorId="2F2B49C5" wp14:editId="05B319D4">
-            <wp:extent cx="5731510" cy="389890"/>
+          <wp:inline distT="0" distB="0" distL="0" distR="0" wp14:anchorId="3DE72AE4" wp14:editId="56E386BA">
+            <wp:extent cx="5731510" cy="327025"/>
             <wp:effectExtent l="0" t="0" r="2540" b="0"/>
-            <wp:docPr id="50" name="Picture 50"/>
+            <wp:docPr id="47" name="Picture 47"/>
             <wp:cNvGraphicFramePr>
               <a:graphicFrameLocks xmlns:a="http://schemas.openxmlformats.org/drawingml/2006/main" noChangeAspect="1"/>
             </wp:cNvGraphicFramePr>
@@ -4010,7 +4082,7 @@
                   <pic:spPr>
                     <a:xfrm>
                       <a:off x="0" y="0"/>
-                      <a:ext cx="5731510" cy="389890"/>
+                      <a:ext cx="5731510" cy="327025"/>
                     </a:xfrm>
                     <a:prstGeom prst="rect">
                       <a:avLst/>
@@ -4025,12 +4097,15 @@
     </w:p>
     <w:p>
       <w:r>
-        <w:lastRenderedPageBreak/>
+        <w:rPr>
+          <w:noProof/>
+          <w:lang w:eastAsia="en-IN"/>
+        </w:rPr>
         <w:drawing>
-          <wp:inline distT="0" distB="0" distL="0" distR="0" wp14:anchorId="301B9F0C" wp14:editId="345E6668">
-            <wp:extent cx="5731510" cy="1027430"/>
-            <wp:effectExtent l="0" t="0" r="2540" b="1270"/>
-            <wp:docPr id="51" name="Picture 51"/>
+          <wp:inline distT="0" distB="0" distL="0" distR="0" wp14:anchorId="2E8FDFE4" wp14:editId="2A7EC134">
+            <wp:extent cx="5731510" cy="2750185"/>
+            <wp:effectExtent l="0" t="0" r="2540" b="0"/>
+            <wp:docPr id="46" name="Picture 46"/>
             <wp:cNvGraphicFramePr>
               <a:graphicFrameLocks xmlns:a="http://schemas.openxmlformats.org/drawingml/2006/main" noChangeAspect="1"/>
             </wp:cNvGraphicFramePr>
@@ -4050,7 +4125,7 @@
                   <pic:spPr>
                     <a:xfrm>
                       <a:off x="0" y="0"/>
-                      <a:ext cx="5731510" cy="1027430"/>
+                      <a:ext cx="5731510" cy="2750185"/>
                     </a:xfrm>
                     <a:prstGeom prst="rect">
                       <a:avLst/>
@@ -4065,11 +4140,21 @@
     </w:p>
     <w:p>
       <w:r>
+        <w:t>This bug is occurring on Node 17.4 version, so I am lowering the version to 16.13.1 as shown below.</w:t>
+      </w:r>
+    </w:p>
+    <w:p>
+      <w:r>
+        <w:rPr>
+          <w:noProof/>
+          <w:lang w:eastAsia="en-IN"/>
+        </w:rPr>
+        <w:lastRenderedPageBreak/>
         <w:drawing>
-          <wp:inline distT="0" distB="0" distL="0" distR="0" wp14:anchorId="3E69AAF8" wp14:editId="06799805">
-            <wp:extent cx="5731510" cy="1861820"/>
-            <wp:effectExtent l="0" t="0" r="2540" b="5080"/>
-            <wp:docPr id="52" name="Picture 52"/>
+          <wp:inline distT="0" distB="0" distL="0" distR="0" wp14:anchorId="36C028D6" wp14:editId="605749EF">
+            <wp:extent cx="5731510" cy="1395730"/>
+            <wp:effectExtent l="0" t="0" r="2540" b="0"/>
+            <wp:docPr id="48" name="Picture 48"/>
             <wp:cNvGraphicFramePr>
               <a:graphicFrameLocks xmlns:a="http://schemas.openxmlformats.org/drawingml/2006/main" noChangeAspect="1"/>
             </wp:cNvGraphicFramePr>
@@ -4089,7 +4174,7 @@
                   <pic:spPr>
                     <a:xfrm>
                       <a:off x="0" y="0"/>
-                      <a:ext cx="5731510" cy="1861820"/>
+                      <a:ext cx="5731510" cy="1395730"/>
                     </a:xfrm>
                     <a:prstGeom prst="rect">
                       <a:avLst/>
@@ -4104,11 +4189,15 @@
     </w:p>
     <w:p>
       <w:r>
+        <w:rPr>
+          <w:noProof/>
+          <w:lang w:eastAsia="en-IN"/>
+        </w:rPr>
         <w:drawing>
-          <wp:inline distT="0" distB="0" distL="0" distR="0" wp14:anchorId="79DF0227" wp14:editId="497641B2">
-            <wp:extent cx="5731510" cy="2021840"/>
-            <wp:effectExtent l="0" t="0" r="2540" b="0"/>
-            <wp:docPr id="54" name="Picture 54"/>
+          <wp:inline distT="0" distB="0" distL="0" distR="0" wp14:anchorId="3117C616" wp14:editId="5DC7D37A">
+            <wp:extent cx="5731510" cy="3008630"/>
+            <wp:effectExtent l="0" t="0" r="2540" b="1270"/>
+            <wp:docPr id="49" name="Picture 49"/>
             <wp:cNvGraphicFramePr>
               <a:graphicFrameLocks xmlns:a="http://schemas.openxmlformats.org/drawingml/2006/main" noChangeAspect="1"/>
             </wp:cNvGraphicFramePr>
@@ -4128,7 +4217,7 @@
                   <pic:spPr>
                     <a:xfrm>
                       <a:off x="0" y="0"/>
-                      <a:ext cx="5731510" cy="2021840"/>
+                      <a:ext cx="5731510" cy="3008630"/>
                     </a:xfrm>
                     <a:prstGeom prst="rect">
                       <a:avLst/>
@@ -4143,11 +4232,15 @@
     </w:p>
     <w:p>
       <w:r>
+        <w:rPr>
+          <w:noProof/>
+          <w:lang w:eastAsia="en-IN"/>
+        </w:rPr>
         <w:drawing>
-          <wp:inline distT="0" distB="0" distL="0" distR="0" wp14:anchorId="0B12282F" wp14:editId="532864C2">
-            <wp:extent cx="5731510" cy="2640330"/>
-            <wp:effectExtent l="0" t="0" r="2540" b="7620"/>
-            <wp:docPr id="55" name="Picture 55"/>
+          <wp:inline distT="0" distB="0" distL="0" distR="0" wp14:anchorId="2F2B49C5" wp14:editId="05B319D4">
+            <wp:extent cx="5731510" cy="389890"/>
+            <wp:effectExtent l="0" t="0" r="2540" b="0"/>
+            <wp:docPr id="50" name="Picture 50"/>
             <wp:cNvGraphicFramePr>
               <a:graphicFrameLocks xmlns:a="http://schemas.openxmlformats.org/drawingml/2006/main" noChangeAspect="1"/>
             </wp:cNvGraphicFramePr>
@@ -4167,6 +4260,179 @@
                   <pic:spPr>
                     <a:xfrm>
                       <a:off x="0" y="0"/>
+                      <a:ext cx="5731510" cy="389890"/>
+                    </a:xfrm>
+                    <a:prstGeom prst="rect">
+                      <a:avLst/>
+                    </a:prstGeom>
+                  </pic:spPr>
+                </pic:pic>
+              </a:graphicData>
+            </a:graphic>
+          </wp:inline>
+        </w:drawing>
+      </w:r>
+    </w:p>
+    <w:p>
+      <w:r>
+        <w:rPr>
+          <w:noProof/>
+          <w:lang w:eastAsia="en-IN"/>
+        </w:rPr>
+        <w:drawing>
+          <wp:inline distT="0" distB="0" distL="0" distR="0" wp14:anchorId="301B9F0C" wp14:editId="345E6668">
+            <wp:extent cx="5731510" cy="1027430"/>
+            <wp:effectExtent l="0" t="0" r="2540" b="1270"/>
+            <wp:docPr id="51" name="Picture 51"/>
+            <wp:cNvGraphicFramePr>
+              <a:graphicFrameLocks xmlns:a="http://schemas.openxmlformats.org/drawingml/2006/main" noChangeAspect="1"/>
+            </wp:cNvGraphicFramePr>
+            <a:graphic xmlns:a="http://schemas.openxmlformats.org/drawingml/2006/main">
+              <a:graphicData uri="http://schemas.openxmlformats.org/drawingml/2006/picture">
+                <pic:pic xmlns:pic="http://schemas.openxmlformats.org/drawingml/2006/picture">
+                  <pic:nvPicPr>
+                    <pic:cNvPr id="1" name=""/>
+                    <pic:cNvPicPr/>
+                  </pic:nvPicPr>
+                  <pic:blipFill>
+                    <a:blip r:embed="rId34"/>
+                    <a:stretch>
+                      <a:fillRect/>
+                    </a:stretch>
+                  </pic:blipFill>
+                  <pic:spPr>
+                    <a:xfrm>
+                      <a:off x="0" y="0"/>
+                      <a:ext cx="5731510" cy="1027430"/>
+                    </a:xfrm>
+                    <a:prstGeom prst="rect">
+                      <a:avLst/>
+                    </a:prstGeom>
+                  </pic:spPr>
+                </pic:pic>
+              </a:graphicData>
+            </a:graphic>
+          </wp:inline>
+        </w:drawing>
+      </w:r>
+    </w:p>
+    <w:p>
+      <w:r>
+        <w:rPr>
+          <w:noProof/>
+          <w:lang w:eastAsia="en-IN"/>
+        </w:rPr>
+        <w:drawing>
+          <wp:inline distT="0" distB="0" distL="0" distR="0" wp14:anchorId="3E69AAF8" wp14:editId="06799805">
+            <wp:extent cx="5731510" cy="1861820"/>
+            <wp:effectExtent l="0" t="0" r="2540" b="5080"/>
+            <wp:docPr id="52" name="Picture 52"/>
+            <wp:cNvGraphicFramePr>
+              <a:graphicFrameLocks xmlns:a="http://schemas.openxmlformats.org/drawingml/2006/main" noChangeAspect="1"/>
+            </wp:cNvGraphicFramePr>
+            <a:graphic xmlns:a="http://schemas.openxmlformats.org/drawingml/2006/main">
+              <a:graphicData uri="http://schemas.openxmlformats.org/drawingml/2006/picture">
+                <pic:pic xmlns:pic="http://schemas.openxmlformats.org/drawingml/2006/picture">
+                  <pic:nvPicPr>
+                    <pic:cNvPr id="1" name=""/>
+                    <pic:cNvPicPr/>
+                  </pic:nvPicPr>
+                  <pic:blipFill>
+                    <a:blip r:embed="rId35"/>
+                    <a:stretch>
+                      <a:fillRect/>
+                    </a:stretch>
+                  </pic:blipFill>
+                  <pic:spPr>
+                    <a:xfrm>
+                      <a:off x="0" y="0"/>
+                      <a:ext cx="5731510" cy="1861820"/>
+                    </a:xfrm>
+                    <a:prstGeom prst="rect">
+                      <a:avLst/>
+                    </a:prstGeom>
+                  </pic:spPr>
+                </pic:pic>
+              </a:graphicData>
+            </a:graphic>
+          </wp:inline>
+        </w:drawing>
+      </w:r>
+    </w:p>
+    <w:p>
+      <w:r>
+        <w:rPr>
+          <w:noProof/>
+          <w:lang w:eastAsia="en-IN"/>
+        </w:rPr>
+        <w:lastRenderedPageBreak/>
+        <w:drawing>
+          <wp:inline distT="0" distB="0" distL="0" distR="0" wp14:anchorId="79DF0227" wp14:editId="497641B2">
+            <wp:extent cx="5731510" cy="2021840"/>
+            <wp:effectExtent l="0" t="0" r="2540" b="0"/>
+            <wp:docPr id="54" name="Picture 54"/>
+            <wp:cNvGraphicFramePr>
+              <a:graphicFrameLocks xmlns:a="http://schemas.openxmlformats.org/drawingml/2006/main" noChangeAspect="1"/>
+            </wp:cNvGraphicFramePr>
+            <a:graphic xmlns:a="http://schemas.openxmlformats.org/drawingml/2006/main">
+              <a:graphicData uri="http://schemas.openxmlformats.org/drawingml/2006/picture">
+                <pic:pic xmlns:pic="http://schemas.openxmlformats.org/drawingml/2006/picture">
+                  <pic:nvPicPr>
+                    <pic:cNvPr id="1" name=""/>
+                    <pic:cNvPicPr/>
+                  </pic:nvPicPr>
+                  <pic:blipFill>
+                    <a:blip r:embed="rId36"/>
+                    <a:stretch>
+                      <a:fillRect/>
+                    </a:stretch>
+                  </pic:blipFill>
+                  <pic:spPr>
+                    <a:xfrm>
+                      <a:off x="0" y="0"/>
+                      <a:ext cx="5731510" cy="2021840"/>
+                    </a:xfrm>
+                    <a:prstGeom prst="rect">
+                      <a:avLst/>
+                    </a:prstGeom>
+                  </pic:spPr>
+                </pic:pic>
+              </a:graphicData>
+            </a:graphic>
+          </wp:inline>
+        </w:drawing>
+      </w:r>
+    </w:p>
+    <w:p>
+      <w:r>
+        <w:rPr>
+          <w:noProof/>
+          <w:lang w:eastAsia="en-IN"/>
+        </w:rPr>
+        <w:drawing>
+          <wp:inline distT="0" distB="0" distL="0" distR="0" wp14:anchorId="0B12282F" wp14:editId="532864C2">
+            <wp:extent cx="5731510" cy="2640330"/>
+            <wp:effectExtent l="0" t="0" r="2540" b="7620"/>
+            <wp:docPr id="55" name="Picture 55"/>
+            <wp:cNvGraphicFramePr>
+              <a:graphicFrameLocks xmlns:a="http://schemas.openxmlformats.org/drawingml/2006/main" noChangeAspect="1"/>
+            </wp:cNvGraphicFramePr>
+            <a:graphic xmlns:a="http://schemas.openxmlformats.org/drawingml/2006/main">
+              <a:graphicData uri="http://schemas.openxmlformats.org/drawingml/2006/picture">
+                <pic:pic xmlns:pic="http://schemas.openxmlformats.org/drawingml/2006/picture">
+                  <pic:nvPicPr>
+                    <pic:cNvPr id="1" name=""/>
+                    <pic:cNvPicPr/>
+                  </pic:nvPicPr>
+                  <pic:blipFill>
+                    <a:blip r:embed="rId37"/>
+                    <a:stretch>
+                      <a:fillRect/>
+                    </a:stretch>
+                  </pic:blipFill>
+                  <pic:spPr>
+                    <a:xfrm>
+                      <a:off x="0" y="0"/>
                       <a:ext cx="5731510" cy="2640330"/>
                     </a:xfrm>
                     <a:prstGeom prst="rect">
@@ -4200,8 +4466,1062 @@
       <w:r>
         <w:t>” and replace with the container names in order to connect.</w:t>
       </w:r>
+    </w:p>
+    <w:p>
+      <w:r>
+        <w:t>Now let’s make all the containers to start and communicate on a single network.</w:t>
+      </w:r>
+    </w:p>
+    <w:p>
+      <w:r>
+        <w:t>Let’s create the docker network first with the following command</w:t>
+      </w:r>
+    </w:p>
+    <w:p>
+      <w:r>
+        <w:drawing>
+          <wp:inline distT="0" distB="0" distL="0" distR="0" wp14:anchorId="3BF1C11A" wp14:editId="23A5951A">
+            <wp:extent cx="5731510" cy="1355090"/>
+            <wp:effectExtent l="0" t="0" r="2540" b="0"/>
+            <wp:docPr id="39" name="Picture 39"/>
+            <wp:cNvGraphicFramePr>
+              <a:graphicFrameLocks xmlns:a="http://schemas.openxmlformats.org/drawingml/2006/main" noChangeAspect="1"/>
+            </wp:cNvGraphicFramePr>
+            <a:graphic xmlns:a="http://schemas.openxmlformats.org/drawingml/2006/main">
+              <a:graphicData uri="http://schemas.openxmlformats.org/drawingml/2006/picture">
+                <pic:pic xmlns:pic="http://schemas.openxmlformats.org/drawingml/2006/picture">
+                  <pic:nvPicPr>
+                    <pic:cNvPr id="1" name=""/>
+                    <pic:cNvPicPr/>
+                  </pic:nvPicPr>
+                  <pic:blipFill>
+                    <a:blip r:embed="rId38"/>
+                    <a:stretch>
+                      <a:fillRect/>
+                    </a:stretch>
+                  </pic:blipFill>
+                  <pic:spPr>
+                    <a:xfrm>
+                      <a:off x="0" y="0"/>
+                      <a:ext cx="5731510" cy="1355090"/>
+                    </a:xfrm>
+                    <a:prstGeom prst="rect">
+                      <a:avLst/>
+                    </a:prstGeom>
+                  </pic:spPr>
+                </pic:pic>
+              </a:graphicData>
+            </a:graphic>
+          </wp:inline>
+        </w:drawing>
+      </w:r>
+    </w:p>
+    <w:p>
+      <w:r>
+        <w:lastRenderedPageBreak/>
+        <w:drawing>
+          <wp:inline distT="0" distB="0" distL="0" distR="0" wp14:anchorId="60C9A5C8" wp14:editId="2F6DB750">
+            <wp:extent cx="5731510" cy="1247775"/>
+            <wp:effectExtent l="0" t="0" r="2540" b="9525"/>
+            <wp:docPr id="40" name="Picture 40"/>
+            <wp:cNvGraphicFramePr>
+              <a:graphicFrameLocks xmlns:a="http://schemas.openxmlformats.org/drawingml/2006/main" noChangeAspect="1"/>
+            </wp:cNvGraphicFramePr>
+            <a:graphic xmlns:a="http://schemas.openxmlformats.org/drawingml/2006/main">
+              <a:graphicData uri="http://schemas.openxmlformats.org/drawingml/2006/picture">
+                <pic:pic xmlns:pic="http://schemas.openxmlformats.org/drawingml/2006/picture">
+                  <pic:nvPicPr>
+                    <pic:cNvPr id="1" name=""/>
+                    <pic:cNvPicPr/>
+                  </pic:nvPicPr>
+                  <pic:blipFill>
+                    <a:blip r:embed="rId39"/>
+                    <a:stretch>
+                      <a:fillRect/>
+                    </a:stretch>
+                  </pic:blipFill>
+                  <pic:spPr>
+                    <a:xfrm>
+                      <a:off x="0" y="0"/>
+                      <a:ext cx="5731510" cy="1247775"/>
+                    </a:xfrm>
+                    <a:prstGeom prst="rect">
+                      <a:avLst/>
+                    </a:prstGeom>
+                  </pic:spPr>
+                </pic:pic>
+              </a:graphicData>
+            </a:graphic>
+          </wp:inline>
+        </w:drawing>
+      </w:r>
+    </w:p>
+    <w:p>
+      <w:r>
+        <w:drawing>
+          <wp:inline distT="0" distB="0" distL="0" distR="0" wp14:anchorId="21AC8263" wp14:editId="42C6DE94">
+            <wp:extent cx="5731510" cy="629285"/>
+            <wp:effectExtent l="0" t="0" r="2540" b="0"/>
+            <wp:docPr id="53" name="Picture 53"/>
+            <wp:cNvGraphicFramePr>
+              <a:graphicFrameLocks xmlns:a="http://schemas.openxmlformats.org/drawingml/2006/main" noChangeAspect="1"/>
+            </wp:cNvGraphicFramePr>
+            <a:graphic xmlns:a="http://schemas.openxmlformats.org/drawingml/2006/main">
+              <a:graphicData uri="http://schemas.openxmlformats.org/drawingml/2006/picture">
+                <pic:pic xmlns:pic="http://schemas.openxmlformats.org/drawingml/2006/picture">
+                  <pic:nvPicPr>
+                    <pic:cNvPr id="1" name=""/>
+                    <pic:cNvPicPr/>
+                  </pic:nvPicPr>
+                  <pic:blipFill>
+                    <a:blip r:embed="rId40"/>
+                    <a:stretch>
+                      <a:fillRect/>
+                    </a:stretch>
+                  </pic:blipFill>
+                  <pic:spPr>
+                    <a:xfrm>
+                      <a:off x="0" y="0"/>
+                      <a:ext cx="5731510" cy="629285"/>
+                    </a:xfrm>
+                    <a:prstGeom prst="rect">
+                      <a:avLst/>
+                    </a:prstGeom>
+                  </pic:spPr>
+                </pic:pic>
+              </a:graphicData>
+            </a:graphic>
+          </wp:inline>
+        </w:drawing>
+      </w:r>
+    </w:p>
+    <w:p>
+      <w:r>
+        <w:t xml:space="preserve">Let’s start the backend container </w:t>
+      </w:r>
+    </w:p>
+    <w:p>
+      <w:r>
+        <w:t xml:space="preserve">As we had started the </w:t>
+      </w:r>
+      <w:proofErr w:type="spellStart"/>
+      <w:r>
+        <w:t>mongodb</w:t>
+      </w:r>
+      <w:proofErr w:type="spellEnd"/>
+      <w:r>
+        <w:t xml:space="preserve"> container without publishing the port, so we need to place the </w:t>
+      </w:r>
+      <w:proofErr w:type="spellStart"/>
+      <w:r>
+        <w:t>mongodb</w:t>
+      </w:r>
+      <w:proofErr w:type="spellEnd"/>
+      <w:r>
+        <w:t xml:space="preserve"> container name on the </w:t>
+      </w:r>
+      <w:proofErr w:type="spellStart"/>
+      <w:r>
+        <w:t>mongodb</w:t>
+      </w:r>
+      <w:proofErr w:type="spellEnd"/>
+      <w:r>
+        <w:t xml:space="preserve"> </w:t>
+      </w:r>
+      <w:proofErr w:type="spellStart"/>
+      <w:proofErr w:type="gramStart"/>
+      <w:r>
+        <w:t>url</w:t>
+      </w:r>
+      <w:proofErr w:type="spellEnd"/>
+      <w:proofErr w:type="gramEnd"/>
+      <w:r>
+        <w:t>.</w:t>
+      </w:r>
+    </w:p>
+    <w:p>
+      <w:r>
+        <w:drawing>
+          <wp:inline distT="0" distB="0" distL="0" distR="0" wp14:anchorId="03CC64CA" wp14:editId="5A05B5DA">
+            <wp:extent cx="5731510" cy="1500505"/>
+            <wp:effectExtent l="0" t="0" r="2540" b="4445"/>
+            <wp:docPr id="56" name="Picture 56"/>
+            <wp:cNvGraphicFramePr>
+              <a:graphicFrameLocks xmlns:a="http://schemas.openxmlformats.org/drawingml/2006/main" noChangeAspect="1"/>
+            </wp:cNvGraphicFramePr>
+            <a:graphic xmlns:a="http://schemas.openxmlformats.org/drawingml/2006/main">
+              <a:graphicData uri="http://schemas.openxmlformats.org/drawingml/2006/picture">
+                <pic:pic xmlns:pic="http://schemas.openxmlformats.org/drawingml/2006/picture">
+                  <pic:nvPicPr>
+                    <pic:cNvPr id="1" name=""/>
+                    <pic:cNvPicPr/>
+                  </pic:nvPicPr>
+                  <pic:blipFill>
+                    <a:blip r:embed="rId41"/>
+                    <a:stretch>
+                      <a:fillRect/>
+                    </a:stretch>
+                  </pic:blipFill>
+                  <pic:spPr>
+                    <a:xfrm>
+                      <a:off x="0" y="0"/>
+                      <a:ext cx="5731510" cy="1500505"/>
+                    </a:xfrm>
+                    <a:prstGeom prst="rect">
+                      <a:avLst/>
+                    </a:prstGeom>
+                  </pic:spPr>
+                </pic:pic>
+              </a:graphicData>
+            </a:graphic>
+          </wp:inline>
+        </w:drawing>
+      </w:r>
+    </w:p>
+    <w:p>
+      <w:r>
+        <w:drawing>
+          <wp:inline distT="0" distB="0" distL="0" distR="0" wp14:anchorId="2503D59D" wp14:editId="59DC2BC2">
+            <wp:extent cx="5731510" cy="1692910"/>
+            <wp:effectExtent l="0" t="0" r="2540" b="2540"/>
+            <wp:docPr id="57" name="Picture 57"/>
+            <wp:cNvGraphicFramePr>
+              <a:graphicFrameLocks xmlns:a="http://schemas.openxmlformats.org/drawingml/2006/main" noChangeAspect="1"/>
+            </wp:cNvGraphicFramePr>
+            <a:graphic xmlns:a="http://schemas.openxmlformats.org/drawingml/2006/main">
+              <a:graphicData uri="http://schemas.openxmlformats.org/drawingml/2006/picture">
+                <pic:pic xmlns:pic="http://schemas.openxmlformats.org/drawingml/2006/picture">
+                  <pic:nvPicPr>
+                    <pic:cNvPr id="1" name=""/>
+                    <pic:cNvPicPr/>
+                  </pic:nvPicPr>
+                  <pic:blipFill>
+                    <a:blip r:embed="rId42"/>
+                    <a:stretch>
+                      <a:fillRect/>
+                    </a:stretch>
+                  </pic:blipFill>
+                  <pic:spPr>
+                    <a:xfrm>
+                      <a:off x="0" y="0"/>
+                      <a:ext cx="5731510" cy="1692910"/>
+                    </a:xfrm>
+                    <a:prstGeom prst="rect">
+                      <a:avLst/>
+                    </a:prstGeom>
+                  </pic:spPr>
+                </pic:pic>
+              </a:graphicData>
+            </a:graphic>
+          </wp:inline>
+        </w:drawing>
+      </w:r>
+    </w:p>
+    <w:p>
+      <w:r>
+        <w:drawing>
+          <wp:inline distT="0" distB="0" distL="0" distR="0" wp14:anchorId="68992E46" wp14:editId="67AD62DA">
+            <wp:extent cx="5731510" cy="912495"/>
+            <wp:effectExtent l="0" t="0" r="2540" b="1905"/>
+            <wp:docPr id="58" name="Picture 58"/>
+            <wp:cNvGraphicFramePr>
+              <a:graphicFrameLocks xmlns:a="http://schemas.openxmlformats.org/drawingml/2006/main" noChangeAspect="1"/>
+            </wp:cNvGraphicFramePr>
+            <a:graphic xmlns:a="http://schemas.openxmlformats.org/drawingml/2006/main">
+              <a:graphicData uri="http://schemas.openxmlformats.org/drawingml/2006/picture">
+                <pic:pic xmlns:pic="http://schemas.openxmlformats.org/drawingml/2006/picture">
+                  <pic:nvPicPr>
+                    <pic:cNvPr id="1" name=""/>
+                    <pic:cNvPicPr/>
+                  </pic:nvPicPr>
+                  <pic:blipFill>
+                    <a:blip r:embed="rId43"/>
+                    <a:stretch>
+                      <a:fillRect/>
+                    </a:stretch>
+                  </pic:blipFill>
+                  <pic:spPr>
+                    <a:xfrm>
+                      <a:off x="0" y="0"/>
+                      <a:ext cx="5731510" cy="912495"/>
+                    </a:xfrm>
+                    <a:prstGeom prst="rect">
+                      <a:avLst/>
+                    </a:prstGeom>
+                  </pic:spPr>
+                </pic:pic>
+              </a:graphicData>
+            </a:graphic>
+          </wp:inline>
+        </w:drawing>
+      </w:r>
+    </w:p>
+    <w:p>
+      <w:r>
+        <w:drawing>
+          <wp:inline distT="0" distB="0" distL="0" distR="0" wp14:anchorId="786E225E" wp14:editId="5FBF6E79">
+            <wp:extent cx="5731510" cy="489585"/>
+            <wp:effectExtent l="0" t="0" r="2540" b="5715"/>
+            <wp:docPr id="59" name="Picture 59"/>
+            <wp:cNvGraphicFramePr>
+              <a:graphicFrameLocks xmlns:a="http://schemas.openxmlformats.org/drawingml/2006/main" noChangeAspect="1"/>
+            </wp:cNvGraphicFramePr>
+            <a:graphic xmlns:a="http://schemas.openxmlformats.org/drawingml/2006/main">
+              <a:graphicData uri="http://schemas.openxmlformats.org/drawingml/2006/picture">
+                <pic:pic xmlns:pic="http://schemas.openxmlformats.org/drawingml/2006/picture">
+                  <pic:nvPicPr>
+                    <pic:cNvPr id="1" name=""/>
+                    <pic:cNvPicPr/>
+                  </pic:nvPicPr>
+                  <pic:blipFill>
+                    <a:blip r:embed="rId44"/>
+                    <a:stretch>
+                      <a:fillRect/>
+                    </a:stretch>
+                  </pic:blipFill>
+                  <pic:spPr>
+                    <a:xfrm>
+                      <a:off x="0" y="0"/>
+                      <a:ext cx="5731510" cy="489585"/>
+                    </a:xfrm>
+                    <a:prstGeom prst="rect">
+                      <a:avLst/>
+                    </a:prstGeom>
+                  </pic:spPr>
+                </pic:pic>
+              </a:graphicData>
+            </a:graphic>
+          </wp:inline>
+        </w:drawing>
+      </w:r>
+    </w:p>
+    <w:p>
+      <w:r>
+        <w:t>Now let’s start the front end React single page application (SPA)</w:t>
+      </w:r>
+    </w:p>
+    <w:p>
+      <w:r>
+        <w:t>Before starting this container, we need to modify the app.js file by replacing the localhost with the backend container name.</w:t>
+      </w:r>
+    </w:p>
+    <w:p>
+      <w:r>
+        <w:lastRenderedPageBreak/>
+        <w:drawing>
+          <wp:inline distT="0" distB="0" distL="0" distR="0" wp14:anchorId="4262E14E" wp14:editId="7E6AE56E">
+            <wp:extent cx="5731510" cy="2780030"/>
+            <wp:effectExtent l="0" t="0" r="2540" b="1270"/>
+            <wp:docPr id="60" name="Picture 60"/>
+            <wp:cNvGraphicFramePr>
+              <a:graphicFrameLocks xmlns:a="http://schemas.openxmlformats.org/drawingml/2006/main" noChangeAspect="1"/>
+            </wp:cNvGraphicFramePr>
+            <a:graphic xmlns:a="http://schemas.openxmlformats.org/drawingml/2006/main">
+              <a:graphicData uri="http://schemas.openxmlformats.org/drawingml/2006/picture">
+                <pic:pic xmlns:pic="http://schemas.openxmlformats.org/drawingml/2006/picture">
+                  <pic:nvPicPr>
+                    <pic:cNvPr id="1" name=""/>
+                    <pic:cNvPicPr/>
+                  </pic:nvPicPr>
+                  <pic:blipFill>
+                    <a:blip r:embed="rId45"/>
+                    <a:stretch>
+                      <a:fillRect/>
+                    </a:stretch>
+                  </pic:blipFill>
+                  <pic:spPr>
+                    <a:xfrm>
+                      <a:off x="0" y="0"/>
+                      <a:ext cx="5731510" cy="2780030"/>
+                    </a:xfrm>
+                    <a:prstGeom prst="rect">
+                      <a:avLst/>
+                    </a:prstGeom>
+                  </pic:spPr>
+                </pic:pic>
+              </a:graphicData>
+            </a:graphic>
+          </wp:inline>
+        </w:drawing>
+      </w:r>
+    </w:p>
+    <w:p>
+      <w:r>
+        <w:drawing>
+          <wp:inline distT="0" distB="0" distL="0" distR="0" wp14:anchorId="1C389CBA" wp14:editId="24189EEE">
+            <wp:extent cx="5731510" cy="2770505"/>
+            <wp:effectExtent l="0" t="0" r="2540" b="0"/>
+            <wp:docPr id="61" name="Picture 61"/>
+            <wp:cNvGraphicFramePr>
+              <a:graphicFrameLocks xmlns:a="http://schemas.openxmlformats.org/drawingml/2006/main" noChangeAspect="1"/>
+            </wp:cNvGraphicFramePr>
+            <a:graphic xmlns:a="http://schemas.openxmlformats.org/drawingml/2006/main">
+              <a:graphicData uri="http://schemas.openxmlformats.org/drawingml/2006/picture">
+                <pic:pic xmlns:pic="http://schemas.openxmlformats.org/drawingml/2006/picture">
+                  <pic:nvPicPr>
+                    <pic:cNvPr id="1" name=""/>
+                    <pic:cNvPicPr/>
+                  </pic:nvPicPr>
+                  <pic:blipFill>
+                    <a:blip r:embed="rId46"/>
+                    <a:stretch>
+                      <a:fillRect/>
+                    </a:stretch>
+                  </pic:blipFill>
+                  <pic:spPr>
+                    <a:xfrm>
+                      <a:off x="0" y="0"/>
+                      <a:ext cx="5731510" cy="2770505"/>
+                    </a:xfrm>
+                    <a:prstGeom prst="rect">
+                      <a:avLst/>
+                    </a:prstGeom>
+                  </pic:spPr>
+                </pic:pic>
+              </a:graphicData>
+            </a:graphic>
+          </wp:inline>
+        </w:drawing>
+      </w:r>
+    </w:p>
+    <w:p>
+      <w:r>
+        <w:drawing>
+          <wp:inline distT="0" distB="0" distL="0" distR="0" wp14:anchorId="5B7BB563" wp14:editId="465CF0B6">
+            <wp:extent cx="5731510" cy="1671955"/>
+            <wp:effectExtent l="0" t="0" r="2540" b="4445"/>
+            <wp:docPr id="62" name="Picture 62"/>
+            <wp:cNvGraphicFramePr>
+              <a:graphicFrameLocks xmlns:a="http://schemas.openxmlformats.org/drawingml/2006/main" noChangeAspect="1"/>
+            </wp:cNvGraphicFramePr>
+            <a:graphic xmlns:a="http://schemas.openxmlformats.org/drawingml/2006/main">
+              <a:graphicData uri="http://schemas.openxmlformats.org/drawingml/2006/picture">
+                <pic:pic xmlns:pic="http://schemas.openxmlformats.org/drawingml/2006/picture">
+                  <pic:nvPicPr>
+                    <pic:cNvPr id="1" name=""/>
+                    <pic:cNvPicPr/>
+                  </pic:nvPicPr>
+                  <pic:blipFill>
+                    <a:blip r:embed="rId47"/>
+                    <a:stretch>
+                      <a:fillRect/>
+                    </a:stretch>
+                  </pic:blipFill>
+                  <pic:spPr>
+                    <a:xfrm>
+                      <a:off x="0" y="0"/>
+                      <a:ext cx="5731510" cy="1671955"/>
+                    </a:xfrm>
+                    <a:prstGeom prst="rect">
+                      <a:avLst/>
+                    </a:prstGeom>
+                  </pic:spPr>
+                </pic:pic>
+              </a:graphicData>
+            </a:graphic>
+          </wp:inline>
+        </w:drawing>
+      </w:r>
+    </w:p>
+    <w:p>
+      <w:r>
+        <w:drawing>
+          <wp:inline distT="0" distB="0" distL="0" distR="0" wp14:anchorId="05D36E26" wp14:editId="75904027">
+            <wp:extent cx="5731510" cy="281940"/>
+            <wp:effectExtent l="0" t="0" r="2540" b="3810"/>
+            <wp:docPr id="63" name="Picture 63"/>
+            <wp:cNvGraphicFramePr>
+              <a:graphicFrameLocks xmlns:a="http://schemas.openxmlformats.org/drawingml/2006/main" noChangeAspect="1"/>
+            </wp:cNvGraphicFramePr>
+            <a:graphic xmlns:a="http://schemas.openxmlformats.org/drawingml/2006/main">
+              <a:graphicData uri="http://schemas.openxmlformats.org/drawingml/2006/picture">
+                <pic:pic xmlns:pic="http://schemas.openxmlformats.org/drawingml/2006/picture">
+                  <pic:nvPicPr>
+                    <pic:cNvPr id="1" name=""/>
+                    <pic:cNvPicPr/>
+                  </pic:nvPicPr>
+                  <pic:blipFill>
+                    <a:blip r:embed="rId48"/>
+                    <a:stretch>
+                      <a:fillRect/>
+                    </a:stretch>
+                  </pic:blipFill>
+                  <pic:spPr>
+                    <a:xfrm>
+                      <a:off x="0" y="0"/>
+                      <a:ext cx="5731510" cy="281940"/>
+                    </a:xfrm>
+                    <a:prstGeom prst="rect">
+                      <a:avLst/>
+                    </a:prstGeom>
+                  </pic:spPr>
+                </pic:pic>
+              </a:graphicData>
+            </a:graphic>
+          </wp:inline>
+        </w:drawing>
+      </w:r>
+    </w:p>
+    <w:p>
+      <w:r>
+        <w:t>Note: Here I am still publish the port as I want this react to test it from my localhost on browser.</w:t>
+      </w:r>
+    </w:p>
+    <w:p>
+      <w:r>
+        <w:lastRenderedPageBreak/>
+        <w:drawing>
+          <wp:inline distT="0" distB="0" distL="0" distR="0" wp14:anchorId="4293F925" wp14:editId="150656A9">
+            <wp:extent cx="5731510" cy="984885"/>
+            <wp:effectExtent l="0" t="0" r="2540" b="5715"/>
+            <wp:docPr id="64" name="Picture 64"/>
+            <wp:cNvGraphicFramePr>
+              <a:graphicFrameLocks xmlns:a="http://schemas.openxmlformats.org/drawingml/2006/main" noChangeAspect="1"/>
+            </wp:cNvGraphicFramePr>
+            <a:graphic xmlns:a="http://schemas.openxmlformats.org/drawingml/2006/main">
+              <a:graphicData uri="http://schemas.openxmlformats.org/drawingml/2006/picture">
+                <pic:pic xmlns:pic="http://schemas.openxmlformats.org/drawingml/2006/picture">
+                  <pic:nvPicPr>
+                    <pic:cNvPr id="1" name=""/>
+                    <pic:cNvPicPr/>
+                  </pic:nvPicPr>
+                  <pic:blipFill>
+                    <a:blip r:embed="rId49"/>
+                    <a:stretch>
+                      <a:fillRect/>
+                    </a:stretch>
+                  </pic:blipFill>
+                  <pic:spPr>
+                    <a:xfrm>
+                      <a:off x="0" y="0"/>
+                      <a:ext cx="5731510" cy="984885"/>
+                    </a:xfrm>
+                    <a:prstGeom prst="rect">
+                      <a:avLst/>
+                    </a:prstGeom>
+                  </pic:spPr>
+                </pic:pic>
+              </a:graphicData>
+            </a:graphic>
+          </wp:inline>
+        </w:drawing>
+      </w:r>
+    </w:p>
+    <w:p>
+      <w:r>
+        <w:drawing>
+          <wp:inline distT="0" distB="0" distL="0" distR="0" wp14:anchorId="1C60FA35" wp14:editId="72060417">
+            <wp:extent cx="5731510" cy="2051050"/>
+            <wp:effectExtent l="0" t="0" r="2540" b="6350"/>
+            <wp:docPr id="65" name="Picture 65"/>
+            <wp:cNvGraphicFramePr>
+              <a:graphicFrameLocks xmlns:a="http://schemas.openxmlformats.org/drawingml/2006/main" noChangeAspect="1"/>
+            </wp:cNvGraphicFramePr>
+            <a:graphic xmlns:a="http://schemas.openxmlformats.org/drawingml/2006/main">
+              <a:graphicData uri="http://schemas.openxmlformats.org/drawingml/2006/picture">
+                <pic:pic xmlns:pic="http://schemas.openxmlformats.org/drawingml/2006/picture">
+                  <pic:nvPicPr>
+                    <pic:cNvPr id="1" name=""/>
+                    <pic:cNvPicPr/>
+                  </pic:nvPicPr>
+                  <pic:blipFill>
+                    <a:blip r:embed="rId50"/>
+                    <a:stretch>
+                      <a:fillRect/>
+                    </a:stretch>
+                  </pic:blipFill>
+                  <pic:spPr>
+                    <a:xfrm>
+                      <a:off x="0" y="0"/>
+                      <a:ext cx="5731510" cy="2051050"/>
+                    </a:xfrm>
+                    <a:prstGeom prst="rect">
+                      <a:avLst/>
+                    </a:prstGeom>
+                  </pic:spPr>
+                </pic:pic>
+              </a:graphicData>
+            </a:graphic>
+          </wp:inline>
+        </w:drawing>
+      </w:r>
+    </w:p>
+    <w:p>
+      <w:r>
+        <w:t>Here I got an error, in order to see the Hit F12 it will open a source code click on cross icon to view the error.</w:t>
+      </w:r>
+    </w:p>
+    <w:p>
+      <w:r>
+        <w:drawing>
+          <wp:inline distT="0" distB="0" distL="0" distR="0" wp14:anchorId="6F995CA2" wp14:editId="1B8D2E16">
+            <wp:extent cx="5731510" cy="3081020"/>
+            <wp:effectExtent l="0" t="0" r="2540" b="5080"/>
+            <wp:docPr id="66" name="Picture 66"/>
+            <wp:cNvGraphicFramePr>
+              <a:graphicFrameLocks xmlns:a="http://schemas.openxmlformats.org/drawingml/2006/main" noChangeAspect="1"/>
+            </wp:cNvGraphicFramePr>
+            <a:graphic xmlns:a="http://schemas.openxmlformats.org/drawingml/2006/main">
+              <a:graphicData uri="http://schemas.openxmlformats.org/drawingml/2006/picture">
+                <pic:pic xmlns:pic="http://schemas.openxmlformats.org/drawingml/2006/picture">
+                  <pic:nvPicPr>
+                    <pic:cNvPr id="1" name=""/>
+                    <pic:cNvPicPr/>
+                  </pic:nvPicPr>
+                  <pic:blipFill>
+                    <a:blip r:embed="rId51"/>
+                    <a:stretch>
+                      <a:fillRect/>
+                    </a:stretch>
+                  </pic:blipFill>
+                  <pic:spPr>
+                    <a:xfrm>
+                      <a:off x="0" y="0"/>
+                      <a:ext cx="5731510" cy="3081020"/>
+                    </a:xfrm>
+                    <a:prstGeom prst="rect">
+                      <a:avLst/>
+                    </a:prstGeom>
+                  </pic:spPr>
+                </pic:pic>
+              </a:graphicData>
+            </a:graphic>
+          </wp:inline>
+        </w:drawing>
+      </w:r>
+    </w:p>
+    <w:p>
+      <w:r>
+        <w:t>In order to understand the REACT, normally the from end java script code will run on browser not on container that’s the key difference compared to the backend server node code.</w:t>
+      </w:r>
+    </w:p>
+    <w:p>
+      <w:r>
+        <w:t>On back end server, it runs the following command on server</w:t>
+      </w:r>
+    </w:p>
+    <w:p>
+      <w:r>
+        <w:drawing>
+          <wp:inline distT="0" distB="0" distL="0" distR="0" wp14:anchorId="224E063B" wp14:editId="3D84A6A5">
+            <wp:extent cx="5731510" cy="995363"/>
+            <wp:effectExtent l="0" t="0" r="2540" b="0"/>
+            <wp:docPr id="67" name="Picture 67"/>
+            <wp:cNvGraphicFramePr>
+              <a:graphicFrameLocks xmlns:a="http://schemas.openxmlformats.org/drawingml/2006/main" noChangeAspect="1"/>
+            </wp:cNvGraphicFramePr>
+            <a:graphic xmlns:a="http://schemas.openxmlformats.org/drawingml/2006/main">
+              <a:graphicData uri="http://schemas.openxmlformats.org/drawingml/2006/picture">
+                <pic:pic xmlns:pic="http://schemas.openxmlformats.org/drawingml/2006/picture">
+                  <pic:nvPicPr>
+                    <pic:cNvPr id="1" name=""/>
+                    <pic:cNvPicPr/>
+                  </pic:nvPicPr>
+                  <pic:blipFill>
+                    <a:blip r:embed="rId52"/>
+                    <a:stretch>
+                      <a:fillRect/>
+                    </a:stretch>
+                  </pic:blipFill>
+                  <pic:spPr>
+                    <a:xfrm>
+                      <a:off x="0" y="0"/>
+                      <a:ext cx="5753035" cy="999101"/>
+                    </a:xfrm>
+                    <a:prstGeom prst="rect">
+                      <a:avLst/>
+                    </a:prstGeom>
+                  </pic:spPr>
+                </pic:pic>
+              </a:graphicData>
+            </a:graphic>
+          </wp:inline>
+        </w:drawing>
+      </w:r>
+    </w:p>
+    <w:p>
+      <w:r>
+        <w:lastRenderedPageBreak/>
+        <w:t xml:space="preserve">But on front end server, </w:t>
+      </w:r>
+      <w:r>
+        <w:t>the command “</w:t>
+      </w:r>
+      <w:proofErr w:type="spellStart"/>
+      <w:r>
+        <w:t>npm</w:t>
+      </w:r>
+      <w:proofErr w:type="spellEnd"/>
+      <w:r>
+        <w:t xml:space="preserve"> start” it will does only one thing it will start basic development server which serves basic REACT code. This react code will not run on server, it will run on browser on localhost. So previously which ever we point the goals-backend which will run the code on server, so the code run localhost browser. So we need to</w:t>
+      </w:r>
+      <w:r>
+        <w:t xml:space="preserve"> revert back to localhost there, the only thing run on front end container is the development server, not the </w:t>
+      </w:r>
+      <w:proofErr w:type="spellStart"/>
+      <w:r>
+        <w:t>nodejs</w:t>
+      </w:r>
+      <w:proofErr w:type="spellEnd"/>
+      <w:r>
+        <w:t xml:space="preserve"> code.</w:t>
+      </w:r>
+    </w:p>
+    <w:p>
+      <w:r>
+        <w:drawing>
+          <wp:inline distT="0" distB="0" distL="0" distR="0" wp14:anchorId="50D06630" wp14:editId="625C637B">
+            <wp:extent cx="5731510" cy="3233420"/>
+            <wp:effectExtent l="0" t="0" r="2540" b="5080"/>
+            <wp:docPr id="68" name="Picture 68"/>
+            <wp:cNvGraphicFramePr>
+              <a:graphicFrameLocks xmlns:a="http://schemas.openxmlformats.org/drawingml/2006/main" noChangeAspect="1"/>
+            </wp:cNvGraphicFramePr>
+            <a:graphic xmlns:a="http://schemas.openxmlformats.org/drawingml/2006/main">
+              <a:graphicData uri="http://schemas.openxmlformats.org/drawingml/2006/picture">
+                <pic:pic xmlns:pic="http://schemas.openxmlformats.org/drawingml/2006/picture">
+                  <pic:nvPicPr>
+                    <pic:cNvPr id="1" name=""/>
+                    <pic:cNvPicPr/>
+                  </pic:nvPicPr>
+                  <pic:blipFill>
+                    <a:blip r:embed="rId53"/>
+                    <a:stretch>
+                      <a:fillRect/>
+                    </a:stretch>
+                  </pic:blipFill>
+                  <pic:spPr>
+                    <a:xfrm>
+                      <a:off x="0" y="0"/>
+                      <a:ext cx="5731510" cy="3233420"/>
+                    </a:xfrm>
+                    <a:prstGeom prst="rect">
+                      <a:avLst/>
+                    </a:prstGeom>
+                  </pic:spPr>
+                </pic:pic>
+              </a:graphicData>
+            </a:graphic>
+          </wp:inline>
+        </w:drawing>
+      </w:r>
+    </w:p>
+    <w:p>
+      <w:r>
+        <w:drawing>
+          <wp:inline distT="0" distB="0" distL="0" distR="0" wp14:anchorId="18775765" wp14:editId="0AF7A918">
+            <wp:extent cx="5731510" cy="3420110"/>
+            <wp:effectExtent l="0" t="0" r="2540" b="8890"/>
+            <wp:docPr id="69" name="Picture 69"/>
+            <wp:cNvGraphicFramePr>
+              <a:graphicFrameLocks xmlns:a="http://schemas.openxmlformats.org/drawingml/2006/main" noChangeAspect="1"/>
+            </wp:cNvGraphicFramePr>
+            <a:graphic xmlns:a="http://schemas.openxmlformats.org/drawingml/2006/main">
+              <a:graphicData uri="http://schemas.openxmlformats.org/drawingml/2006/picture">
+                <pic:pic xmlns:pic="http://schemas.openxmlformats.org/drawingml/2006/picture">
+                  <pic:nvPicPr>
+                    <pic:cNvPr id="1" name=""/>
+                    <pic:cNvPicPr/>
+                  </pic:nvPicPr>
+                  <pic:blipFill>
+                    <a:blip r:embed="rId54"/>
+                    <a:stretch>
+                      <a:fillRect/>
+                    </a:stretch>
+                  </pic:blipFill>
+                  <pic:spPr>
+                    <a:xfrm>
+                      <a:off x="0" y="0"/>
+                      <a:ext cx="5731510" cy="3420110"/>
+                    </a:xfrm>
+                    <a:prstGeom prst="rect">
+                      <a:avLst/>
+                    </a:prstGeom>
+                  </pic:spPr>
+                </pic:pic>
+              </a:graphicData>
+            </a:graphic>
+          </wp:inline>
+        </w:drawing>
+      </w:r>
+    </w:p>
+    <w:p/>
+    <w:p/>
+    <w:p/>
+    <w:p>
+      <w:r>
+        <w:lastRenderedPageBreak/>
+        <w:t xml:space="preserve">Which mean we still need to publish the ports as the code executes on localhost, </w:t>
+      </w:r>
+      <w:proofErr w:type="gramStart"/>
+      <w:r>
+        <w:t>Now</w:t>
+      </w:r>
+      <w:proofErr w:type="gramEnd"/>
+      <w:r>
+        <w:t xml:space="preserve"> we need to rebuild the code again.</w:t>
+      </w:r>
+    </w:p>
+    <w:p>
+      <w:r>
+        <w:drawing>
+          <wp:inline distT="0" distB="0" distL="0" distR="0" wp14:anchorId="04AB154E" wp14:editId="0870194F">
+            <wp:extent cx="5731510" cy="1520825"/>
+            <wp:effectExtent l="0" t="0" r="2540" b="3175"/>
+            <wp:docPr id="70" name="Picture 70"/>
+            <wp:cNvGraphicFramePr>
+              <a:graphicFrameLocks xmlns:a="http://schemas.openxmlformats.org/drawingml/2006/main" noChangeAspect="1"/>
+            </wp:cNvGraphicFramePr>
+            <a:graphic xmlns:a="http://schemas.openxmlformats.org/drawingml/2006/main">
+              <a:graphicData uri="http://schemas.openxmlformats.org/drawingml/2006/picture">
+                <pic:pic xmlns:pic="http://schemas.openxmlformats.org/drawingml/2006/picture">
+                  <pic:nvPicPr>
+                    <pic:cNvPr id="1" name=""/>
+                    <pic:cNvPicPr/>
+                  </pic:nvPicPr>
+                  <pic:blipFill>
+                    <a:blip r:embed="rId55"/>
+                    <a:stretch>
+                      <a:fillRect/>
+                    </a:stretch>
+                  </pic:blipFill>
+                  <pic:spPr>
+                    <a:xfrm>
+                      <a:off x="0" y="0"/>
+                      <a:ext cx="5731510" cy="1520825"/>
+                    </a:xfrm>
+                    <a:prstGeom prst="rect">
+                      <a:avLst/>
+                    </a:prstGeom>
+                  </pic:spPr>
+                </pic:pic>
+              </a:graphicData>
+            </a:graphic>
+          </wp:inline>
+        </w:drawing>
+      </w:r>
+    </w:p>
+    <w:p>
+      <w:r>
+        <w:t>While running the front end container we don’t need --network as the code is not running container it is running on localhost.</w:t>
+      </w:r>
+    </w:p>
+    <w:p>
+      <w:r>
+        <w:drawing>
+          <wp:inline distT="0" distB="0" distL="0" distR="0" wp14:anchorId="4A17F277" wp14:editId="6E172A3E">
+            <wp:extent cx="5731510" cy="365125"/>
+            <wp:effectExtent l="0" t="0" r="2540" b="0"/>
+            <wp:docPr id="71" name="Picture 71"/>
+            <wp:cNvGraphicFramePr>
+              <a:graphicFrameLocks xmlns:a="http://schemas.openxmlformats.org/drawingml/2006/main" noChangeAspect="1"/>
+            </wp:cNvGraphicFramePr>
+            <a:graphic xmlns:a="http://schemas.openxmlformats.org/drawingml/2006/main">
+              <a:graphicData uri="http://schemas.openxmlformats.org/drawingml/2006/picture">
+                <pic:pic xmlns:pic="http://schemas.openxmlformats.org/drawingml/2006/picture">
+                  <pic:nvPicPr>
+                    <pic:cNvPr id="1" name=""/>
+                    <pic:cNvPicPr/>
+                  </pic:nvPicPr>
+                  <pic:blipFill>
+                    <a:blip r:embed="rId56"/>
+                    <a:stretch>
+                      <a:fillRect/>
+                    </a:stretch>
+                  </pic:blipFill>
+                  <pic:spPr>
+                    <a:xfrm>
+                      <a:off x="0" y="0"/>
+                      <a:ext cx="5731510" cy="365125"/>
+                    </a:xfrm>
+                    <a:prstGeom prst="rect">
+                      <a:avLst/>
+                    </a:prstGeom>
+                  </pic:spPr>
+                </pic:pic>
+              </a:graphicData>
+            </a:graphic>
+          </wp:inline>
+        </w:drawing>
+      </w:r>
+    </w:p>
+    <w:p>
+      <w:r>
+        <w:drawing>
+          <wp:inline distT="0" distB="0" distL="0" distR="0" wp14:anchorId="204BE8E3" wp14:editId="38E3E3BB">
+            <wp:extent cx="5731510" cy="1219200"/>
+            <wp:effectExtent l="0" t="0" r="2540" b="0"/>
+            <wp:docPr id="72" name="Picture 72"/>
+            <wp:cNvGraphicFramePr>
+              <a:graphicFrameLocks xmlns:a="http://schemas.openxmlformats.org/drawingml/2006/main" noChangeAspect="1"/>
+            </wp:cNvGraphicFramePr>
+            <a:graphic xmlns:a="http://schemas.openxmlformats.org/drawingml/2006/main">
+              <a:graphicData uri="http://schemas.openxmlformats.org/drawingml/2006/picture">
+                <pic:pic xmlns:pic="http://schemas.openxmlformats.org/drawingml/2006/picture">
+                  <pic:nvPicPr>
+                    <pic:cNvPr id="1" name=""/>
+                    <pic:cNvPicPr/>
+                  </pic:nvPicPr>
+                  <pic:blipFill>
+                    <a:blip r:embed="rId57"/>
+                    <a:stretch>
+                      <a:fillRect/>
+                    </a:stretch>
+                  </pic:blipFill>
+                  <pic:spPr>
+                    <a:xfrm>
+                      <a:off x="0" y="0"/>
+                      <a:ext cx="5731510" cy="1219200"/>
+                    </a:xfrm>
+                    <a:prstGeom prst="rect">
+                      <a:avLst/>
+                    </a:prstGeom>
+                  </pic:spPr>
+                </pic:pic>
+              </a:graphicData>
+            </a:graphic>
+          </wp:inline>
+        </w:drawing>
+      </w:r>
+    </w:p>
+    <w:p>
+      <w:r>
+        <w:t xml:space="preserve">Now we need to restart the backend server to publish the port as it front server is communicating with it. Also it needs a network because our </w:t>
+      </w:r>
+      <w:proofErr w:type="spellStart"/>
+      <w:r>
+        <w:t>mongodb</w:t>
+      </w:r>
+      <w:proofErr w:type="spellEnd"/>
+      <w:r>
+        <w:t xml:space="preserve"> is communicating this backend server.</w:t>
+      </w:r>
+    </w:p>
+    <w:p>
+      <w:r>
+        <w:drawing>
+          <wp:inline distT="0" distB="0" distL="0" distR="0" wp14:anchorId="1B2617DD" wp14:editId="519BEF5F">
+            <wp:extent cx="5731510" cy="770255"/>
+            <wp:effectExtent l="0" t="0" r="2540" b="0"/>
+            <wp:docPr id="73" name="Picture 73"/>
+            <wp:cNvGraphicFramePr>
+              <a:graphicFrameLocks xmlns:a="http://schemas.openxmlformats.org/drawingml/2006/main" noChangeAspect="1"/>
+            </wp:cNvGraphicFramePr>
+            <a:graphic xmlns:a="http://schemas.openxmlformats.org/drawingml/2006/main">
+              <a:graphicData uri="http://schemas.openxmlformats.org/drawingml/2006/picture">
+                <pic:pic xmlns:pic="http://schemas.openxmlformats.org/drawingml/2006/picture">
+                  <pic:nvPicPr>
+                    <pic:cNvPr id="1" name=""/>
+                    <pic:cNvPicPr/>
+                  </pic:nvPicPr>
+                  <pic:blipFill>
+                    <a:blip r:embed="rId58"/>
+                    <a:stretch>
+                      <a:fillRect/>
+                    </a:stretch>
+                  </pic:blipFill>
+                  <pic:spPr>
+                    <a:xfrm>
+                      <a:off x="0" y="0"/>
+                      <a:ext cx="5731510" cy="770255"/>
+                    </a:xfrm>
+                    <a:prstGeom prst="rect">
+                      <a:avLst/>
+                    </a:prstGeom>
+                  </pic:spPr>
+                </pic:pic>
+              </a:graphicData>
+            </a:graphic>
+          </wp:inline>
+        </w:drawing>
+      </w:r>
+    </w:p>
+    <w:p>
+      <w:r>
+        <w:drawing>
+          <wp:inline distT="0" distB="0" distL="0" distR="0" wp14:anchorId="5A333124" wp14:editId="5F47766A">
+            <wp:extent cx="5731510" cy="574675"/>
+            <wp:effectExtent l="0" t="0" r="2540" b="0"/>
+            <wp:docPr id="74" name="Picture 74"/>
+            <wp:cNvGraphicFramePr>
+              <a:graphicFrameLocks xmlns:a="http://schemas.openxmlformats.org/drawingml/2006/main" noChangeAspect="1"/>
+            </wp:cNvGraphicFramePr>
+            <a:graphic xmlns:a="http://schemas.openxmlformats.org/drawingml/2006/main">
+              <a:graphicData uri="http://schemas.openxmlformats.org/drawingml/2006/picture">
+                <pic:pic xmlns:pic="http://schemas.openxmlformats.org/drawingml/2006/picture">
+                  <pic:nvPicPr>
+                    <pic:cNvPr id="1" name=""/>
+                    <pic:cNvPicPr/>
+                  </pic:nvPicPr>
+                  <pic:blipFill>
+                    <a:blip r:embed="rId59"/>
+                    <a:stretch>
+                      <a:fillRect/>
+                    </a:stretch>
+                  </pic:blipFill>
+                  <pic:spPr>
+                    <a:xfrm>
+                      <a:off x="0" y="0"/>
+                      <a:ext cx="5731510" cy="574675"/>
+                    </a:xfrm>
+                    <a:prstGeom prst="rect">
+                      <a:avLst/>
+                    </a:prstGeom>
+                  </pic:spPr>
+                </pic:pic>
+              </a:graphicData>
+            </a:graphic>
+          </wp:inline>
+        </w:drawing>
+      </w:r>
+    </w:p>
+    <w:p>
+      <w:r>
+        <w:drawing>
+          <wp:inline distT="0" distB="0" distL="0" distR="0" wp14:anchorId="64FF1167" wp14:editId="75ED46CC">
+            <wp:extent cx="5731510" cy="2078990"/>
+            <wp:effectExtent l="0" t="0" r="2540" b="0"/>
+            <wp:docPr id="75" name="Picture 75"/>
+            <wp:cNvGraphicFramePr>
+              <a:graphicFrameLocks xmlns:a="http://schemas.openxmlformats.org/drawingml/2006/main" noChangeAspect="1"/>
+            </wp:cNvGraphicFramePr>
+            <a:graphic xmlns:a="http://schemas.openxmlformats.org/drawingml/2006/main">
+              <a:graphicData uri="http://schemas.openxmlformats.org/drawingml/2006/picture">
+                <pic:pic xmlns:pic="http://schemas.openxmlformats.org/drawingml/2006/picture">
+                  <pic:nvPicPr>
+                    <pic:cNvPr id="1" name=""/>
+                    <pic:cNvPicPr/>
+                  </pic:nvPicPr>
+                  <pic:blipFill>
+                    <a:blip r:embed="rId60"/>
+                    <a:stretch>
+                      <a:fillRect/>
+                    </a:stretch>
+                  </pic:blipFill>
+                  <pic:spPr>
+                    <a:xfrm>
+                      <a:off x="0" y="0"/>
+                      <a:ext cx="5731510" cy="2078990"/>
+                    </a:xfrm>
+                    <a:prstGeom prst="rect">
+                      <a:avLst/>
+                    </a:prstGeom>
+                  </pic:spPr>
+                </pic:pic>
+              </a:graphicData>
+            </a:graphic>
+          </wp:inline>
+        </w:drawing>
+      </w:r>
       <w:bookmarkStart w:id="0" w:name="_GoBack"/>
       <w:bookmarkEnd w:id="0"/>
+    </w:p>
+    <w:p/>
+    <w:p>
+      <w:r>
+        <w:lastRenderedPageBreak/>
+        <w:t xml:space="preserve"> </w:t>
+      </w:r>
     </w:p>
     <w:sectPr>
       <w:pgSz w:w="11906" w:h="16838"/>

</xml_diff>